<commit_message>
modification in developer guide
</commit_message>
<xml_diff>
--- a/documents/developer_doc/developerguide.docx
+++ b/documents/developer_doc/developerguide.docx
@@ -1251,27 +1251,14 @@
       <w:r>
         <w:t xml:space="preserve">Figure </w:t>
       </w:r>
-      <w:r>
-        <w:fldChar w:fldCharType="begin"/>
-      </w:r>
-      <w:r>
-        <w:instrText xml:space="preserve"> SEQ Figure \* ARABIC </w:instrText>
-      </w:r>
-      <w:r>
-        <w:fldChar w:fldCharType="separate"/>
-      </w:r>
-      <w:r>
-        <w:rPr>
-          <w:noProof/>
-        </w:rPr>
-        <w:t>1</w:t>
-      </w:r>
-      <w:r>
-        <w:rPr>
-          <w:noProof/>
-        </w:rPr>
-        <w:fldChar w:fldCharType="end"/>
-      </w:r>
+      <w:fldSimple w:instr=" SEQ Figure \* ARABIC ">
+        <w:r>
+          <w:rPr>
+            <w:noProof/>
+          </w:rPr>
+          <w:t>1</w:t>
+        </w:r>
+      </w:fldSimple>
       <w:r>
         <w:t>: Flow chart of QUIZGAME.</w:t>
       </w:r>
@@ -1412,7 +1399,6 @@
         <w:t xml:space="preserve">char* </w:t>
       </w:r>
       <w:proofErr w:type="spellStart"/>
-      <w:proofErr w:type="gramStart"/>
       <w:r>
         <w:rPr>
           <w:rFonts w:ascii="TimesNewRomanPSMT" w:hAnsi="TimesNewRomanPSMT" w:cs="TimesNewRomanPSMT"/>
@@ -1432,7 +1418,6 @@
         </w:rPr>
         <w:t>( )</w:t>
       </w:r>
-      <w:proofErr w:type="gramEnd"/>
     </w:p>
     <w:p>
       <w:pPr>
@@ -1485,7 +1470,6 @@
         <w:t xml:space="preserve">void </w:t>
       </w:r>
       <w:proofErr w:type="spellStart"/>
-      <w:proofErr w:type="gramStart"/>
       <w:r>
         <w:rPr>
           <w:rFonts w:ascii="TimesNewRomanPSMT" w:hAnsi="TimesNewRomanPSMT" w:cs="TimesNewRomanPSMT"/>
@@ -1503,17 +1487,7 @@
           <w:sz w:val="24"/>
           <w:szCs w:val="24"/>
         </w:rPr>
-        <w:t>(</w:t>
-      </w:r>
-      <w:proofErr w:type="gramEnd"/>
-      <w:r>
-        <w:rPr>
-          <w:rFonts w:ascii="TimesNewRomanPSMT" w:hAnsi="TimesNewRomanPSMT" w:cs="TimesNewRomanPSMT"/>
-          <w:color w:val="000000"/>
-          <w:sz w:val="24"/>
-          <w:szCs w:val="24"/>
-        </w:rPr>
-        <w:t>)</w:t>
+        <w:t>()</w:t>
       </w:r>
     </w:p>
     <w:p>
@@ -1567,7 +1541,6 @@
         <w:t xml:space="preserve">struct </w:t>
       </w:r>
       <w:proofErr w:type="spellStart"/>
-      <w:proofErr w:type="gramStart"/>
       <w:r>
         <w:rPr>
           <w:rFonts w:ascii="TimesNewRomanPSMT" w:hAnsi="TimesNewRomanPSMT" w:cs="TimesNewRomanPSMT"/>
@@ -1587,7 +1560,6 @@
         </w:rPr>
         <w:t>( )</w:t>
       </w:r>
-      <w:proofErr w:type="gramEnd"/>
     </w:p>
     <w:p>
       <w:pPr>
@@ -1608,15 +1580,7 @@
         </w:rPr>
       </w:pPr>
       <w:r>
-        <w:t xml:space="preserve">void </w:t>
-      </w:r>
-      <w:proofErr w:type="gramStart"/>
-      <w:r>
-        <w:t>randomize(</w:t>
-      </w:r>
-      <w:proofErr w:type="gramEnd"/>
-      <w:r>
-        <w:t xml:space="preserve">int </w:t>
+        <w:t xml:space="preserve">void randomize(int </w:t>
       </w:r>
       <w:proofErr w:type="spellStart"/>
       <w:r>
@@ -1653,9 +1617,261 @@
           <w:szCs w:val="21"/>
           <w:shd w:val="clear" w:color="auto" w:fill="FFFFFF"/>
         </w:rPr>
+        <w:t>void swap(int *a, int *b)</w:t>
+      </w:r>
+    </w:p>
+    <w:p>
+      <w:pPr>
+        <w:autoSpaceDE w:val="0"/>
+        <w:autoSpaceDN w:val="0"/>
+        <w:adjustRightInd w:val="0"/>
+        <w:spacing w:after="0" w:line="240" w:lineRule="auto"/>
+        <w:rPr>
+          <w:rFonts w:ascii="TimesNewRomanPSMT" w:hAnsi="TimesNewRomanPSMT" w:cs="TimesNewRomanPSMT"/>
+          <w:color w:val="000000"/>
+          <w:sz w:val="24"/>
+          <w:szCs w:val="24"/>
+        </w:rPr>
+      </w:pPr>
+      <w:r>
+        <w:rPr>
+          <w:rFonts w:ascii="TimesNewRomanPSMT" w:hAnsi="TimesNewRomanPSMT" w:cs="TimesNewRomanPSMT"/>
+          <w:color w:val="000000"/>
+          <w:sz w:val="24"/>
+          <w:szCs w:val="24"/>
+        </w:rPr>
+        <w:t>4: Time constraint (start timer):</w:t>
+      </w:r>
+    </w:p>
+    <w:p>
+      <w:pPr>
+        <w:pStyle w:val="ListParagraph"/>
+        <w:numPr>
+          <w:ilvl w:val="0"/>
+          <w:numId w:val="2"/>
+        </w:numPr>
+        <w:autoSpaceDE w:val="0"/>
+        <w:autoSpaceDN w:val="0"/>
+        <w:adjustRightInd w:val="0"/>
+        <w:spacing w:after="0" w:line="240" w:lineRule="auto"/>
+        <w:rPr>
+          <w:rFonts w:ascii="TimesNewRomanPSMT" w:hAnsi="TimesNewRomanPSMT" w:cs="TimesNewRomanPSMT"/>
+          <w:color w:val="000000"/>
+          <w:sz w:val="24"/>
+          <w:szCs w:val="24"/>
+        </w:rPr>
+      </w:pPr>
+      <w:r>
+        <w:rPr>
+          <w:rFonts w:ascii="TimesNewRomanPSMT" w:hAnsi="TimesNewRomanPSMT" w:cs="TimesNewRomanPSMT"/>
+          <w:color w:val="000000"/>
+          <w:sz w:val="24"/>
+          <w:szCs w:val="24"/>
+        </w:rPr>
+        <w:t>void timer()</w:t>
+      </w:r>
+    </w:p>
+    <w:p>
+      <w:pPr>
+        <w:autoSpaceDE w:val="0"/>
+        <w:autoSpaceDN w:val="0"/>
+        <w:adjustRightInd w:val="0"/>
+        <w:spacing w:after="0" w:line="240" w:lineRule="auto"/>
+        <w:rPr>
+          <w:rFonts w:ascii="TimesNewRomanPSMT" w:hAnsi="TimesNewRomanPSMT" w:cs="TimesNewRomanPSMT"/>
+          <w:color w:val="000000"/>
+          <w:sz w:val="24"/>
+          <w:szCs w:val="24"/>
+        </w:rPr>
+      </w:pPr>
+      <w:r>
+        <w:rPr>
+          <w:rFonts w:ascii="TimesNewRomanPSMT" w:hAnsi="TimesNewRomanPSMT" w:cs="TimesNewRomanPSMT"/>
+          <w:color w:val="000000"/>
+          <w:sz w:val="24"/>
+          <w:szCs w:val="24"/>
+        </w:rPr>
+        <w:t>5: Answer Evaluation and Score update:</w:t>
+      </w:r>
+    </w:p>
+    <w:p>
+      <w:pPr>
+        <w:pStyle w:val="ListParagraph"/>
+        <w:numPr>
+          <w:ilvl w:val="0"/>
+          <w:numId w:val="2"/>
+        </w:numPr>
+        <w:autoSpaceDE w:val="0"/>
+        <w:autoSpaceDN w:val="0"/>
+        <w:adjustRightInd w:val="0"/>
+        <w:spacing w:after="0" w:line="240" w:lineRule="auto"/>
+        <w:rPr>
+          <w:rFonts w:ascii="TimesNewRomanPSMT" w:hAnsi="TimesNewRomanPSMT" w:cs="TimesNewRomanPSMT"/>
+          <w:color w:val="000000"/>
+          <w:sz w:val="24"/>
+          <w:szCs w:val="24"/>
+        </w:rPr>
+      </w:pPr>
+      <w:r>
+        <w:t xml:space="preserve">int </w:t>
+      </w:r>
+      <w:proofErr w:type="spellStart"/>
+      <w:r>
+        <w:t>calculatescore</w:t>
+      </w:r>
+      <w:proofErr w:type="spellEnd"/>
+      <w:r>
+        <w:t xml:space="preserve">(char </w:t>
+      </w:r>
+      <w:proofErr w:type="spellStart"/>
+      <w:r>
+        <w:t>userinput</w:t>
+      </w:r>
+      <w:proofErr w:type="spellEnd"/>
+      <w:r>
+        <w:t>[]) </w:t>
+      </w:r>
+    </w:p>
+    <w:p>
+      <w:pPr>
+        <w:autoSpaceDE w:val="0"/>
+        <w:autoSpaceDN w:val="0"/>
+        <w:adjustRightInd w:val="0"/>
+        <w:spacing w:after="0" w:line="240" w:lineRule="auto"/>
+        <w:rPr>
+          <w:rFonts w:ascii="TimesNewRomanPSMT" w:hAnsi="TimesNewRomanPSMT" w:cs="TimesNewRomanPSMT"/>
+          <w:color w:val="000000"/>
+          <w:sz w:val="24"/>
+          <w:szCs w:val="24"/>
+        </w:rPr>
+      </w:pPr>
+      <w:r>
+        <w:rPr>
+          <w:rFonts w:ascii="TimesNewRomanPSMT" w:hAnsi="TimesNewRomanPSMT" w:cs="TimesNewRomanPSMT"/>
+          <w:color w:val="000000"/>
+          <w:sz w:val="24"/>
+          <w:szCs w:val="24"/>
+        </w:rPr>
+        <w:t>6: Display Score:</w:t>
+      </w:r>
+    </w:p>
+    <w:p>
+      <w:pPr>
+        <w:pStyle w:val="ListParagraph"/>
+        <w:numPr>
+          <w:ilvl w:val="0"/>
+          <w:numId w:val="2"/>
+        </w:numPr>
+        <w:autoSpaceDE w:val="0"/>
+        <w:autoSpaceDN w:val="0"/>
+        <w:adjustRightInd w:val="0"/>
+        <w:spacing w:after="0" w:line="240" w:lineRule="auto"/>
+        <w:rPr>
+          <w:rFonts w:ascii="TimesNewRomanPSMT" w:hAnsi="TimesNewRomanPSMT" w:cs="TimesNewRomanPSMT"/>
+          <w:color w:val="000000"/>
+          <w:sz w:val="24"/>
+          <w:szCs w:val="24"/>
+        </w:rPr>
+      </w:pPr>
+      <w:r>
+        <w:rPr>
+          <w:rFonts w:ascii="TimesNewRomanPSMT" w:hAnsi="TimesNewRomanPSMT" w:cs="TimesNewRomanPSMT"/>
+          <w:color w:val="000000"/>
+          <w:sz w:val="24"/>
+          <w:szCs w:val="24"/>
+        </w:rPr>
         <w:t xml:space="preserve">void </w:t>
       </w:r>
-      <w:proofErr w:type="gramStart"/>
+      <w:proofErr w:type="spellStart"/>
+      <w:r>
+        <w:rPr>
+          <w:rFonts w:ascii="TimesNewRomanPSMT" w:hAnsi="TimesNewRomanPSMT" w:cs="TimesNewRomanPSMT"/>
+          <w:color w:val="000000"/>
+          <w:sz w:val="24"/>
+          <w:szCs w:val="24"/>
+        </w:rPr>
+        <w:t>displayscore</w:t>
+      </w:r>
+      <w:proofErr w:type="spellEnd"/>
+      <w:r>
+        <w:rPr>
+          <w:rFonts w:ascii="TimesNewRomanPSMT" w:hAnsi="TimesNewRomanPSMT" w:cs="TimesNewRomanPSMT"/>
+          <w:color w:val="000000"/>
+          <w:sz w:val="24"/>
+          <w:szCs w:val="24"/>
+        </w:rPr>
+        <w:t>()</w:t>
+      </w:r>
+    </w:p>
+    <w:p>
+      <w:pPr>
+        <w:autoSpaceDE w:val="0"/>
+        <w:autoSpaceDN w:val="0"/>
+        <w:adjustRightInd w:val="0"/>
+        <w:spacing w:after="0" w:line="240" w:lineRule="auto"/>
+        <w:rPr>
+          <w:rFonts w:ascii="TimesNewRomanPSMT" w:hAnsi="TimesNewRomanPSMT" w:cs="TimesNewRomanPSMT"/>
+          <w:color w:val="000000"/>
+          <w:sz w:val="24"/>
+          <w:szCs w:val="24"/>
+        </w:rPr>
+      </w:pPr>
+      <w:r>
+        <w:rPr>
+          <w:rFonts w:ascii="TimesNewRomanPSMT" w:hAnsi="TimesNewRomanPSMT" w:cs="TimesNewRomanPSMT"/>
+          <w:color w:val="000000"/>
+          <w:sz w:val="24"/>
+          <w:szCs w:val="24"/>
+        </w:rPr>
+        <w:t>7: Highest score :</w:t>
+      </w:r>
+    </w:p>
+    <w:p>
+      <w:pPr>
+        <w:pStyle w:val="ListParagraph"/>
+        <w:numPr>
+          <w:ilvl w:val="0"/>
+          <w:numId w:val="2"/>
+        </w:numPr>
+        <w:autoSpaceDE w:val="0"/>
+        <w:autoSpaceDN w:val="0"/>
+        <w:adjustRightInd w:val="0"/>
+        <w:spacing w:after="0" w:line="240" w:lineRule="auto"/>
+        <w:rPr>
+          <w:rFonts w:ascii="TimesNewRomanPSMT" w:hAnsi="TimesNewRomanPSMT" w:cs="TimesNewRomanPSMT"/>
+          <w:color w:val="000000"/>
+          <w:sz w:val="24"/>
+          <w:szCs w:val="24"/>
+        </w:rPr>
+      </w:pPr>
+      <w:r>
+        <w:rPr>
+          <w:rFonts w:ascii="TimesNewRomanPSMT" w:hAnsi="TimesNewRomanPSMT" w:cs="TimesNewRomanPSMT"/>
+          <w:color w:val="24292E"/>
+          <w:sz w:val="24"/>
+          <w:szCs w:val="24"/>
+        </w:rPr>
+        <w:t>bool compare_score()</w:t>
+      </w:r>
+    </w:p>
+    <w:p>
+      <w:pPr>
+        <w:pStyle w:val="ListParagraph"/>
+        <w:numPr>
+          <w:ilvl w:val="0"/>
+          <w:numId w:val="2"/>
+        </w:numPr>
+        <w:autoSpaceDE w:val="0"/>
+        <w:autoSpaceDN w:val="0"/>
+        <w:adjustRightInd w:val="0"/>
+        <w:spacing w:after="0" w:line="240" w:lineRule="auto"/>
+        <w:rPr>
+          <w:rFonts w:ascii="TimesNewRomanPSMT" w:hAnsi="TimesNewRomanPSMT" w:cs="TimesNewRomanPSMT"/>
+          <w:color w:val="000000"/>
+          <w:sz w:val="24"/>
+          <w:szCs w:val="24"/>
+        </w:rPr>
+      </w:pPr>
       <w:r>
         <w:rPr>
           <w:rFonts w:ascii="Segoe UI" w:hAnsi="Segoe UI" w:cs="Segoe UI"/>
@@ -1664,9 +1880,9 @@
           <w:szCs w:val="21"/>
           <w:shd w:val="clear" w:color="auto" w:fill="FFFFFF"/>
         </w:rPr>
-        <w:t>swap(</w:t>
-      </w:r>
-      <w:proofErr w:type="gramEnd"/>
+        <w:t xml:space="preserve">void </w:t>
+      </w:r>
+      <w:proofErr w:type="spellStart"/>
       <w:r>
         <w:rPr>
           <w:rFonts w:ascii="Segoe UI" w:hAnsi="Segoe UI" w:cs="Segoe UI"/>
@@ -1675,328 +1891,9 @@
           <w:szCs w:val="21"/>
           <w:shd w:val="clear" w:color="auto" w:fill="FFFFFF"/>
         </w:rPr>
-        <w:t>int *a, int *b)</w:t>
-      </w:r>
-    </w:p>
-    <w:p>
-      <w:pPr>
-        <w:autoSpaceDE w:val="0"/>
-        <w:autoSpaceDN w:val="0"/>
-        <w:adjustRightInd w:val="0"/>
-        <w:spacing w:after="0" w:line="240" w:lineRule="auto"/>
-        <w:rPr>
-          <w:rFonts w:ascii="TimesNewRomanPSMT" w:hAnsi="TimesNewRomanPSMT" w:cs="TimesNewRomanPSMT"/>
-          <w:color w:val="000000"/>
-          <w:sz w:val="24"/>
-          <w:szCs w:val="24"/>
-        </w:rPr>
-      </w:pPr>
-      <w:r>
-        <w:rPr>
-          <w:rFonts w:ascii="TimesNewRomanPSMT" w:hAnsi="TimesNewRomanPSMT" w:cs="TimesNewRomanPSMT"/>
-          <w:color w:val="000000"/>
-          <w:sz w:val="24"/>
-          <w:szCs w:val="24"/>
-        </w:rPr>
-        <w:t>4: Time constraint (start timer):</w:t>
-      </w:r>
-    </w:p>
-    <w:p>
-      <w:pPr>
-        <w:pStyle w:val="ListParagraph"/>
-        <w:numPr>
-          <w:ilvl w:val="0"/>
-          <w:numId w:val="2"/>
-        </w:numPr>
-        <w:autoSpaceDE w:val="0"/>
-        <w:autoSpaceDN w:val="0"/>
-        <w:adjustRightInd w:val="0"/>
-        <w:spacing w:after="0" w:line="240" w:lineRule="auto"/>
-        <w:rPr>
-          <w:rFonts w:ascii="TimesNewRomanPSMT" w:hAnsi="TimesNewRomanPSMT" w:cs="TimesNewRomanPSMT"/>
-          <w:color w:val="000000"/>
-          <w:sz w:val="24"/>
-          <w:szCs w:val="24"/>
-        </w:rPr>
-      </w:pPr>
-      <w:r>
-        <w:rPr>
-          <w:rFonts w:ascii="TimesNewRomanPSMT" w:hAnsi="TimesNewRomanPSMT" w:cs="TimesNewRomanPSMT"/>
-          <w:color w:val="000000"/>
-          <w:sz w:val="24"/>
-          <w:szCs w:val="24"/>
-        </w:rPr>
-        <w:t xml:space="preserve">void </w:t>
-      </w:r>
-      <w:proofErr w:type="gramStart"/>
-      <w:r>
-        <w:rPr>
-          <w:rFonts w:ascii="TimesNewRomanPSMT" w:hAnsi="TimesNewRomanPSMT" w:cs="TimesNewRomanPSMT"/>
-          <w:color w:val="000000"/>
-          <w:sz w:val="24"/>
-          <w:szCs w:val="24"/>
-        </w:rPr>
-        <w:t>timer(</w:t>
-      </w:r>
-      <w:proofErr w:type="gramEnd"/>
-      <w:r>
-        <w:rPr>
-          <w:rFonts w:ascii="TimesNewRomanPSMT" w:hAnsi="TimesNewRomanPSMT" w:cs="TimesNewRomanPSMT"/>
-          <w:color w:val="000000"/>
-          <w:sz w:val="24"/>
-          <w:szCs w:val="24"/>
-        </w:rPr>
-        <w:t>)</w:t>
-      </w:r>
-    </w:p>
-    <w:p>
-      <w:pPr>
-        <w:autoSpaceDE w:val="0"/>
-        <w:autoSpaceDN w:val="0"/>
-        <w:adjustRightInd w:val="0"/>
-        <w:spacing w:after="0" w:line="240" w:lineRule="auto"/>
-        <w:rPr>
-          <w:rFonts w:ascii="TimesNewRomanPSMT" w:hAnsi="TimesNewRomanPSMT" w:cs="TimesNewRomanPSMT"/>
-          <w:color w:val="000000"/>
-          <w:sz w:val="24"/>
-          <w:szCs w:val="24"/>
-        </w:rPr>
-      </w:pPr>
-      <w:r>
-        <w:rPr>
-          <w:rFonts w:ascii="TimesNewRomanPSMT" w:hAnsi="TimesNewRomanPSMT" w:cs="TimesNewRomanPSMT"/>
-          <w:color w:val="000000"/>
-          <w:sz w:val="24"/>
-          <w:szCs w:val="24"/>
-        </w:rPr>
-        <w:t>5: Answer Evaluation and Score update:</w:t>
-      </w:r>
-    </w:p>
-    <w:p>
-      <w:pPr>
-        <w:pStyle w:val="ListParagraph"/>
-        <w:numPr>
-          <w:ilvl w:val="0"/>
-          <w:numId w:val="2"/>
-        </w:numPr>
-        <w:autoSpaceDE w:val="0"/>
-        <w:autoSpaceDN w:val="0"/>
-        <w:adjustRightInd w:val="0"/>
-        <w:spacing w:after="0" w:line="240" w:lineRule="auto"/>
-        <w:rPr>
-          <w:rFonts w:ascii="TimesNewRomanPSMT" w:hAnsi="TimesNewRomanPSMT" w:cs="TimesNewRomanPSMT"/>
-          <w:color w:val="000000"/>
-          <w:sz w:val="24"/>
-          <w:szCs w:val="24"/>
-        </w:rPr>
-      </w:pPr>
-      <w:r>
-        <w:t xml:space="preserve">int </w:t>
-      </w:r>
-      <w:proofErr w:type="spellStart"/>
-      <w:proofErr w:type="gramStart"/>
-      <w:r>
-        <w:t>calculatescore</w:t>
+        <w:t>updatetxtfile</w:t>
       </w:r>
       <w:proofErr w:type="spellEnd"/>
-      <w:r>
-        <w:t>(</w:t>
-      </w:r>
-      <w:proofErr w:type="gramEnd"/>
-      <w:r>
-        <w:t xml:space="preserve">char </w:t>
-      </w:r>
-      <w:proofErr w:type="spellStart"/>
-      <w:r>
-        <w:t>userinput</w:t>
-      </w:r>
-      <w:proofErr w:type="spellEnd"/>
-      <w:r>
-        <w:t>[]) </w:t>
-      </w:r>
-    </w:p>
-    <w:p>
-      <w:pPr>
-        <w:autoSpaceDE w:val="0"/>
-        <w:autoSpaceDN w:val="0"/>
-        <w:adjustRightInd w:val="0"/>
-        <w:spacing w:after="0" w:line="240" w:lineRule="auto"/>
-        <w:rPr>
-          <w:rFonts w:ascii="TimesNewRomanPSMT" w:hAnsi="TimesNewRomanPSMT" w:cs="TimesNewRomanPSMT"/>
-          <w:color w:val="000000"/>
-          <w:sz w:val="24"/>
-          <w:szCs w:val="24"/>
-        </w:rPr>
-      </w:pPr>
-      <w:r>
-        <w:rPr>
-          <w:rFonts w:ascii="TimesNewRomanPSMT" w:hAnsi="TimesNewRomanPSMT" w:cs="TimesNewRomanPSMT"/>
-          <w:color w:val="000000"/>
-          <w:sz w:val="24"/>
-          <w:szCs w:val="24"/>
-        </w:rPr>
-        <w:t>6: Display Score:</w:t>
-      </w:r>
-    </w:p>
-    <w:p>
-      <w:pPr>
-        <w:pStyle w:val="ListParagraph"/>
-        <w:numPr>
-          <w:ilvl w:val="0"/>
-          <w:numId w:val="2"/>
-        </w:numPr>
-        <w:autoSpaceDE w:val="0"/>
-        <w:autoSpaceDN w:val="0"/>
-        <w:adjustRightInd w:val="0"/>
-        <w:spacing w:after="0" w:line="240" w:lineRule="auto"/>
-        <w:rPr>
-          <w:rFonts w:ascii="TimesNewRomanPSMT" w:hAnsi="TimesNewRomanPSMT" w:cs="TimesNewRomanPSMT"/>
-          <w:color w:val="000000"/>
-          <w:sz w:val="24"/>
-          <w:szCs w:val="24"/>
-        </w:rPr>
-      </w:pPr>
-      <w:r>
-        <w:rPr>
-          <w:rFonts w:ascii="TimesNewRomanPSMT" w:hAnsi="TimesNewRomanPSMT" w:cs="TimesNewRomanPSMT"/>
-          <w:color w:val="000000"/>
-          <w:sz w:val="24"/>
-          <w:szCs w:val="24"/>
-        </w:rPr>
-        <w:t xml:space="preserve">void </w:t>
-      </w:r>
-      <w:proofErr w:type="spellStart"/>
-      <w:proofErr w:type="gramStart"/>
-      <w:r>
-        <w:rPr>
-          <w:rFonts w:ascii="TimesNewRomanPSMT" w:hAnsi="TimesNewRomanPSMT" w:cs="TimesNewRomanPSMT"/>
-          <w:color w:val="000000"/>
-          <w:sz w:val="24"/>
-          <w:szCs w:val="24"/>
-        </w:rPr>
-        <w:t>displayscore</w:t>
-      </w:r>
-      <w:proofErr w:type="spellEnd"/>
-      <w:r>
-        <w:rPr>
-          <w:rFonts w:ascii="TimesNewRomanPSMT" w:hAnsi="TimesNewRomanPSMT" w:cs="TimesNewRomanPSMT"/>
-          <w:color w:val="000000"/>
-          <w:sz w:val="24"/>
-          <w:szCs w:val="24"/>
-        </w:rPr>
-        <w:t>(</w:t>
-      </w:r>
-      <w:proofErr w:type="gramEnd"/>
-      <w:r>
-        <w:rPr>
-          <w:rFonts w:ascii="TimesNewRomanPSMT" w:hAnsi="TimesNewRomanPSMT" w:cs="TimesNewRomanPSMT"/>
-          <w:color w:val="000000"/>
-          <w:sz w:val="24"/>
-          <w:szCs w:val="24"/>
-        </w:rPr>
-        <w:t>)</w:t>
-      </w:r>
-    </w:p>
-    <w:p>
-      <w:pPr>
-        <w:autoSpaceDE w:val="0"/>
-        <w:autoSpaceDN w:val="0"/>
-        <w:adjustRightInd w:val="0"/>
-        <w:spacing w:after="0" w:line="240" w:lineRule="auto"/>
-        <w:rPr>
-          <w:rFonts w:ascii="TimesNewRomanPSMT" w:hAnsi="TimesNewRomanPSMT" w:cs="TimesNewRomanPSMT"/>
-          <w:color w:val="000000"/>
-          <w:sz w:val="24"/>
-          <w:szCs w:val="24"/>
-        </w:rPr>
-      </w:pPr>
-      <w:r>
-        <w:rPr>
-          <w:rFonts w:ascii="TimesNewRomanPSMT" w:hAnsi="TimesNewRomanPSMT" w:cs="TimesNewRomanPSMT"/>
-          <w:color w:val="000000"/>
-          <w:sz w:val="24"/>
-          <w:szCs w:val="24"/>
-        </w:rPr>
-        <w:t xml:space="preserve">7: Highest </w:t>
-      </w:r>
-      <w:proofErr w:type="gramStart"/>
-      <w:r>
-        <w:rPr>
-          <w:rFonts w:ascii="TimesNewRomanPSMT" w:hAnsi="TimesNewRomanPSMT" w:cs="TimesNewRomanPSMT"/>
-          <w:color w:val="000000"/>
-          <w:sz w:val="24"/>
-          <w:szCs w:val="24"/>
-        </w:rPr>
-        <w:t>score :</w:t>
-      </w:r>
-      <w:proofErr w:type="gramEnd"/>
-    </w:p>
-    <w:p>
-      <w:pPr>
-        <w:pStyle w:val="ListParagraph"/>
-        <w:numPr>
-          <w:ilvl w:val="0"/>
-          <w:numId w:val="2"/>
-        </w:numPr>
-        <w:autoSpaceDE w:val="0"/>
-        <w:autoSpaceDN w:val="0"/>
-        <w:adjustRightInd w:val="0"/>
-        <w:spacing w:after="0" w:line="240" w:lineRule="auto"/>
-        <w:rPr>
-          <w:rFonts w:ascii="TimesNewRomanPSMT" w:hAnsi="TimesNewRomanPSMT" w:cs="TimesNewRomanPSMT"/>
-          <w:color w:val="000000"/>
-          <w:sz w:val="24"/>
-          <w:szCs w:val="24"/>
-        </w:rPr>
-      </w:pPr>
-      <w:r>
-        <w:rPr>
-          <w:rFonts w:ascii="TimesNewRomanPSMT" w:hAnsi="TimesNewRomanPSMT" w:cs="TimesNewRomanPSMT"/>
-          <w:color w:val="24292E"/>
-          <w:sz w:val="24"/>
-          <w:szCs w:val="24"/>
-        </w:rPr>
-        <w:t>bool compare_</w:t>
-      </w:r>
-      <w:proofErr w:type="gramStart"/>
-      <w:r>
-        <w:rPr>
-          <w:rFonts w:ascii="TimesNewRomanPSMT" w:hAnsi="TimesNewRomanPSMT" w:cs="TimesNewRomanPSMT"/>
-          <w:color w:val="24292E"/>
-          <w:sz w:val="24"/>
-          <w:szCs w:val="24"/>
-        </w:rPr>
-        <w:t>score(</w:t>
-      </w:r>
-      <w:proofErr w:type="gramEnd"/>
-      <w:r>
-        <w:rPr>
-          <w:rFonts w:ascii="TimesNewRomanPSMT" w:hAnsi="TimesNewRomanPSMT" w:cs="TimesNewRomanPSMT"/>
-          <w:color w:val="24292E"/>
-          <w:sz w:val="24"/>
-          <w:szCs w:val="24"/>
-        </w:rPr>
-        <w:t>)</w:t>
-      </w:r>
-    </w:p>
-    <w:p>
-      <w:pPr>
-        <w:pStyle w:val="ListParagraph"/>
-        <w:numPr>
-          <w:ilvl w:val="0"/>
-          <w:numId w:val="2"/>
-        </w:numPr>
-        <w:autoSpaceDE w:val="0"/>
-        <w:autoSpaceDN w:val="0"/>
-        <w:adjustRightInd w:val="0"/>
-        <w:spacing w:after="0" w:line="240" w:lineRule="auto"/>
-        <w:rPr>
-          <w:rFonts w:ascii="TimesNewRomanPSMT" w:hAnsi="TimesNewRomanPSMT" w:cs="TimesNewRomanPSMT"/>
-          <w:color w:val="000000"/>
-          <w:sz w:val="24"/>
-          <w:szCs w:val="24"/>
-        </w:rPr>
-      </w:pPr>
       <w:r>
         <w:rPr>
           <w:rFonts w:ascii="Segoe UI" w:hAnsi="Segoe UI" w:cs="Segoe UI"/>
@@ -2005,10 +1902,9 @@
           <w:szCs w:val="21"/>
           <w:shd w:val="clear" w:color="auto" w:fill="FFFFFF"/>
         </w:rPr>
-        <w:t xml:space="preserve">void </w:t>
+        <w:t xml:space="preserve">(int user_score, char* </w:t>
       </w:r>
       <w:proofErr w:type="spellStart"/>
-      <w:proofErr w:type="gramStart"/>
       <w:r>
         <w:rPr>
           <w:rFonts w:ascii="Segoe UI" w:hAnsi="Segoe UI" w:cs="Segoe UI"/>
@@ -2017,7 +1913,7 @@
           <w:szCs w:val="21"/>
           <w:shd w:val="clear" w:color="auto" w:fill="FFFFFF"/>
         </w:rPr>
-        <w:t>updatetxtfile</w:t>
+        <w:t>user_name</w:t>
       </w:r>
       <w:proofErr w:type="spellEnd"/>
       <w:r>
@@ -2028,39 +1924,6 @@
           <w:szCs w:val="21"/>
           <w:shd w:val="clear" w:color="auto" w:fill="FFFFFF"/>
         </w:rPr>
-        <w:t>(</w:t>
-      </w:r>
-      <w:proofErr w:type="gramEnd"/>
-      <w:r>
-        <w:rPr>
-          <w:rFonts w:ascii="Segoe UI" w:hAnsi="Segoe UI" w:cs="Segoe UI"/>
-          <w:color w:val="24292E"/>
-          <w:sz w:val="21"/>
-          <w:szCs w:val="21"/>
-          <w:shd w:val="clear" w:color="auto" w:fill="FFFFFF"/>
-        </w:rPr>
-        <w:t xml:space="preserve">int user_score, char* </w:t>
-      </w:r>
-      <w:proofErr w:type="spellStart"/>
-      <w:r>
-        <w:rPr>
-          <w:rFonts w:ascii="Segoe UI" w:hAnsi="Segoe UI" w:cs="Segoe UI"/>
-          <w:color w:val="24292E"/>
-          <w:sz w:val="21"/>
-          <w:szCs w:val="21"/>
-          <w:shd w:val="clear" w:color="auto" w:fill="FFFFFF"/>
-        </w:rPr>
-        <w:t>user_name</w:t>
-      </w:r>
-      <w:proofErr w:type="spellEnd"/>
-      <w:r>
-        <w:rPr>
-          <w:rFonts w:ascii="Segoe UI" w:hAnsi="Segoe UI" w:cs="Segoe UI"/>
-          <w:color w:val="24292E"/>
-          <w:sz w:val="21"/>
-          <w:szCs w:val="21"/>
-          <w:shd w:val="clear" w:color="auto" w:fill="FFFFFF"/>
-        </w:rPr>
         <w:t>)</w:t>
       </w:r>
     </w:p>
@@ -2112,19 +1975,8 @@
           <w:sz w:val="24"/>
           <w:szCs w:val="24"/>
         </w:rPr>
-        <w:t xml:space="preserve">void </w:t>
-      </w:r>
-      <w:proofErr w:type="gramStart"/>
-      <w:r>
-        <w:rPr>
-          <w:rFonts w:ascii="TimesNewRomanPSMT" w:hAnsi="TimesNewRomanPSMT" w:cs="TimesNewRomanPSMT"/>
-          <w:color w:val="000000"/>
-          <w:sz w:val="24"/>
-          <w:szCs w:val="24"/>
-        </w:rPr>
-        <w:t>help( )</w:t>
-      </w:r>
-      <w:proofErr w:type="gramEnd"/>
+        <w:t>void help( )</w:t>
+      </w:r>
     </w:p>
     <w:p>
       <w:pPr>
@@ -2193,17 +2045,7 @@
           <w:sz w:val="24"/>
           <w:szCs w:val="24"/>
         </w:rPr>
-        <w:t>_</w:t>
-      </w:r>
-      <w:proofErr w:type="gramStart"/>
-      <w:r>
-        <w:rPr>
-          <w:rFonts w:ascii="TimesNewRomanPSMT" w:hAnsi="TimesNewRomanPSMT" w:cs="TimesNewRomanPSMT"/>
-          <w:color w:val="000000"/>
-          <w:sz w:val="24"/>
-          <w:szCs w:val="24"/>
-        </w:rPr>
-        <w:t>score</w:t>
+        <w:t>_score</w:t>
       </w:r>
       <w:proofErr w:type="spellEnd"/>
       <w:r>
@@ -2215,7 +2057,6 @@
         </w:rPr>
         <w:t>( )</w:t>
       </w:r>
-      <w:proofErr w:type="gramEnd"/>
     </w:p>
     <w:p>
       <w:pPr>
@@ -2265,19 +2106,8 @@
           <w:sz w:val="24"/>
           <w:szCs w:val="24"/>
         </w:rPr>
-        <w:t xml:space="preserve">void </w:t>
-      </w:r>
-      <w:proofErr w:type="gramStart"/>
-      <w:r>
-        <w:rPr>
-          <w:rFonts w:ascii="TimesNewRomanPSMT" w:hAnsi="TimesNewRomanPSMT" w:cs="TimesNewRomanPSMT"/>
-          <w:color w:val="000000"/>
-          <w:sz w:val="24"/>
-          <w:szCs w:val="24"/>
-        </w:rPr>
-        <w:t>quit( )</w:t>
-      </w:r>
-      <w:proofErr w:type="gramEnd"/>
+        <w:t>void quit( )</w:t>
+      </w:r>
     </w:p>
     <w:p>
       <w:pPr>
@@ -2771,16 +2601,7 @@
           <w:sz w:val="24"/>
           <w:szCs w:val="24"/>
         </w:rPr>
-        <w:t>user_</w:t>
-      </w:r>
-      <w:proofErr w:type="gramStart"/>
-      <w:r>
-        <w:rPr>
-          <w:rFonts w:ascii="Times New Roman" w:hAnsi="Times New Roman" w:cs="Times New Roman"/>
-          <w:sz w:val="24"/>
-          <w:szCs w:val="24"/>
-        </w:rPr>
-        <w:t>manual.doc</w:t>
+        <w:t>user_manual.doc</w:t>
       </w:r>
       <w:r>
         <w:rPr>
@@ -2791,7 +2612,6 @@
         <w:t>s</w:t>
       </w:r>
       <w:proofErr w:type="spellEnd"/>
-      <w:proofErr w:type="gramEnd"/>
     </w:p>
     <w:p>
       <w:pPr>
@@ -2808,7 +2628,6 @@
         </w:rPr>
       </w:pPr>
       <w:proofErr w:type="spellStart"/>
-      <w:proofErr w:type="gramStart"/>
       <w:r>
         <w:rPr>
           <w:rFonts w:ascii="Times New Roman" w:hAnsi="Times New Roman" w:cs="Times New Roman"/>
@@ -2819,7 +2638,6 @@
         <w:t>developerguide.docs</w:t>
       </w:r>
       <w:proofErr w:type="spellEnd"/>
-      <w:proofErr w:type="gramEnd"/>
     </w:p>
     <w:p>
       <w:pPr>
@@ -2903,7 +2721,6 @@
         </w:rPr>
       </w:pPr>
       <w:proofErr w:type="spellStart"/>
-      <w:proofErr w:type="gramStart"/>
       <w:r>
         <w:rPr>
           <w:rFonts w:ascii="Times New Roman" w:hAnsi="Times New Roman" w:cs="Times New Roman"/>
@@ -2913,7 +2730,6 @@
         <w:t>main.o</w:t>
       </w:r>
       <w:proofErr w:type="spellEnd"/>
-      <w:proofErr w:type="gramEnd"/>
     </w:p>
     <w:p>
       <w:pPr>
@@ -2930,7 +2746,6 @@
         </w:rPr>
       </w:pPr>
       <w:proofErr w:type="spellStart"/>
-      <w:proofErr w:type="gramStart"/>
       <w:r>
         <w:rPr>
           <w:rFonts w:ascii="Times New Roman" w:hAnsi="Times New Roman" w:cs="Times New Roman"/>
@@ -2948,7 +2763,6 @@
         <w:t>o</w:t>
       </w:r>
       <w:proofErr w:type="spellEnd"/>
-      <w:proofErr w:type="gramEnd"/>
     </w:p>
     <w:p>
       <w:pPr>
@@ -2965,7 +2779,6 @@
         </w:rPr>
       </w:pPr>
       <w:proofErr w:type="spellStart"/>
-      <w:proofErr w:type="gramStart"/>
       <w:r>
         <w:rPr>
           <w:rFonts w:ascii="Times New Roman" w:hAnsi="Times New Roman" w:cs="Times New Roman"/>
@@ -2983,7 +2796,6 @@
         <w:t>o</w:t>
       </w:r>
       <w:proofErr w:type="spellEnd"/>
-      <w:proofErr w:type="gramEnd"/>
     </w:p>
     <w:p>
       <w:pPr>
@@ -3000,7 +2812,6 @@
         </w:rPr>
       </w:pPr>
       <w:proofErr w:type="spellStart"/>
-      <w:proofErr w:type="gramStart"/>
       <w:r>
         <w:rPr>
           <w:rFonts w:ascii="Times New Roman" w:hAnsi="Times New Roman" w:cs="Times New Roman"/>
@@ -3018,7 +2829,6 @@
         <w:t>o</w:t>
       </w:r>
       <w:proofErr w:type="spellEnd"/>
-      <w:proofErr w:type="gramEnd"/>
     </w:p>
     <w:p>
       <w:pPr>
@@ -3035,7 +2845,6 @@
         </w:rPr>
       </w:pPr>
       <w:proofErr w:type="spellStart"/>
-      <w:proofErr w:type="gramStart"/>
       <w:r>
         <w:rPr>
           <w:rFonts w:ascii="Times New Roman" w:hAnsi="Times New Roman" w:cs="Times New Roman"/>
@@ -3053,7 +2862,6 @@
         <w:t>o</w:t>
       </w:r>
       <w:proofErr w:type="spellEnd"/>
-      <w:proofErr w:type="gramEnd"/>
     </w:p>
     <w:p>
       <w:pPr>
@@ -3070,7 +2878,6 @@
         </w:rPr>
       </w:pPr>
       <w:proofErr w:type="spellStart"/>
-      <w:proofErr w:type="gramStart"/>
       <w:r>
         <w:rPr>
           <w:rFonts w:ascii="Times New Roman" w:hAnsi="Times New Roman" w:cs="Times New Roman"/>
@@ -3088,7 +2895,6 @@
         <w:t>o</w:t>
       </w:r>
       <w:proofErr w:type="spellEnd"/>
-      <w:proofErr w:type="gramEnd"/>
     </w:p>
     <w:p>
       <w:pPr>
@@ -3105,7 +2911,6 @@
         </w:rPr>
       </w:pPr>
       <w:proofErr w:type="spellStart"/>
-      <w:proofErr w:type="gramStart"/>
       <w:r>
         <w:rPr>
           <w:rFonts w:ascii="Times New Roman" w:hAnsi="Times New Roman" w:cs="Times New Roman"/>
@@ -3123,7 +2928,6 @@
         <w:t>o</w:t>
       </w:r>
       <w:proofErr w:type="spellEnd"/>
-      <w:proofErr w:type="gramEnd"/>
     </w:p>
     <w:p>
       <w:pPr>
@@ -3146,16 +2950,7 @@
           <w:sz w:val="24"/>
           <w:szCs w:val="24"/>
         </w:rPr>
-        <w:t>reset_</w:t>
-      </w:r>
-      <w:proofErr w:type="gramStart"/>
-      <w:r>
-        <w:rPr>
-          <w:rFonts w:ascii="Times New Roman" w:hAnsi="Times New Roman" w:cs="Times New Roman"/>
-          <w:sz w:val="24"/>
-          <w:szCs w:val="24"/>
-        </w:rPr>
-        <w:t>score.</w:t>
+        <w:t>reset_score.</w:t>
       </w:r>
       <w:r>
         <w:rPr>
@@ -3166,7 +2961,6 @@
         <w:t>o</w:t>
       </w:r>
       <w:proofErr w:type="spellEnd"/>
-      <w:proofErr w:type="gramEnd"/>
     </w:p>
     <w:p>
       <w:pPr>
@@ -3183,7 +2977,6 @@
         </w:rPr>
       </w:pPr>
       <w:proofErr w:type="spellStart"/>
-      <w:proofErr w:type="gramStart"/>
       <w:r>
         <w:rPr>
           <w:rFonts w:ascii="Times New Roman" w:hAnsi="Times New Roman" w:cs="Times New Roman"/>
@@ -3201,7 +2994,6 @@
         <w:t>o</w:t>
       </w:r>
       <w:proofErr w:type="spellEnd"/>
-      <w:proofErr w:type="gramEnd"/>
     </w:p>
     <w:p>
       <w:pPr>
@@ -3224,16 +3016,7 @@
           <w:sz w:val="24"/>
           <w:szCs w:val="24"/>
         </w:rPr>
-        <w:t>compare_</w:t>
-      </w:r>
-      <w:proofErr w:type="gramStart"/>
-      <w:r>
-        <w:rPr>
-          <w:rFonts w:ascii="Times New Roman" w:hAnsi="Times New Roman" w:cs="Times New Roman"/>
-          <w:sz w:val="24"/>
-          <w:szCs w:val="24"/>
-        </w:rPr>
-        <w:t>score.</w:t>
+        <w:t>compare_score.</w:t>
       </w:r>
       <w:r>
         <w:rPr>
@@ -3244,7 +3027,6 @@
         <w:t>o</w:t>
       </w:r>
       <w:proofErr w:type="spellEnd"/>
-      <w:proofErr w:type="gramEnd"/>
     </w:p>
     <w:p>
       <w:pPr>
@@ -3261,7 +3043,6 @@
         </w:rPr>
       </w:pPr>
       <w:proofErr w:type="spellStart"/>
-      <w:proofErr w:type="gramStart"/>
       <w:r>
         <w:rPr>
           <w:rFonts w:ascii="Times New Roman" w:hAnsi="Times New Roman" w:cs="Times New Roman"/>
@@ -3279,7 +3060,6 @@
         <w:t>o</w:t>
       </w:r>
       <w:proofErr w:type="spellEnd"/>
-      <w:proofErr w:type="gramEnd"/>
     </w:p>
     <w:p>
       <w:pPr>
@@ -3302,16 +3082,7 @@
           <w:sz w:val="24"/>
           <w:szCs w:val="24"/>
         </w:rPr>
-        <w:t>display_</w:t>
-      </w:r>
-      <w:proofErr w:type="gramStart"/>
-      <w:r>
-        <w:rPr>
-          <w:rFonts w:ascii="Times New Roman" w:hAnsi="Times New Roman" w:cs="Times New Roman"/>
-          <w:sz w:val="24"/>
-          <w:szCs w:val="24"/>
-        </w:rPr>
-        <w:t>score</w:t>
+        <w:t>display_score</w:t>
       </w:r>
       <w:r>
         <w:rPr>
@@ -3322,7 +3093,6 @@
         <w:t>.o</w:t>
       </w:r>
       <w:proofErr w:type="spellEnd"/>
-      <w:proofErr w:type="gramEnd"/>
     </w:p>
     <w:p>
       <w:pPr>
@@ -3339,7 +3109,6 @@
         </w:rPr>
       </w:pPr>
       <w:proofErr w:type="spellStart"/>
-      <w:proofErr w:type="gramStart"/>
       <w:r>
         <w:rPr>
           <w:rFonts w:ascii="Times New Roman" w:hAnsi="Times New Roman" w:cs="Times New Roman"/>
@@ -3357,7 +3126,6 @@
         <w:t>o</w:t>
       </w:r>
       <w:proofErr w:type="spellEnd"/>
-      <w:proofErr w:type="gramEnd"/>
     </w:p>
     <w:p>
       <w:pPr>
@@ -3374,7 +3142,6 @@
         </w:rPr>
       </w:pPr>
       <w:proofErr w:type="spellStart"/>
-      <w:proofErr w:type="gramStart"/>
       <w:r>
         <w:rPr>
           <w:rFonts w:ascii="Times New Roman" w:hAnsi="Times New Roman" w:cs="Times New Roman"/>
@@ -3384,7 +3151,6 @@
         <w:t>test.o</w:t>
       </w:r>
       <w:proofErr w:type="spellEnd"/>
-      <w:proofErr w:type="gramEnd"/>
     </w:p>
     <w:p>
       <w:pPr>
@@ -4412,6 +4178,55 @@
         <w:t>test.c</w:t>
       </w:r>
       <w:proofErr w:type="spellEnd"/>
+    </w:p>
+    <w:p>
+      <w:pPr>
+        <w:pStyle w:val="ListParagraph"/>
+        <w:spacing w:line="276" w:lineRule="auto"/>
+        <w:rPr>
+          <w:rFonts w:ascii="Times New Roman" w:hAnsi="Times New Roman" w:cs="Times New Roman"/>
+          <w:sz w:val="24"/>
+          <w:szCs w:val="24"/>
+        </w:rPr>
+      </w:pPr>
+      <w:r>
+        <w:rPr>
+          <w:rFonts w:ascii="Times New Roman" w:hAnsi="Times New Roman" w:cs="Times New Roman"/>
+          <w:sz w:val="24"/>
+          <w:szCs w:val="24"/>
+        </w:rPr>
+        <w:t>testresult.txt</w:t>
+      </w:r>
+    </w:p>
+    <w:p>
+      <w:pPr>
+        <w:pStyle w:val="ListParagraph"/>
+        <w:spacing w:line="276" w:lineRule="auto"/>
+        <w:rPr>
+          <w:rFonts w:ascii="Times New Roman" w:hAnsi="Times New Roman" w:cs="Times New Roman"/>
+          <w:sz w:val="24"/>
+          <w:szCs w:val="24"/>
+        </w:rPr>
+      </w:pPr>
+      <w:r>
+        <w:rPr>
+          <w:rFonts w:ascii="Times New Roman" w:hAnsi="Times New Roman" w:cs="Times New Roman"/>
+          <w:sz w:val="24"/>
+          <w:szCs w:val="24"/>
+        </w:rPr>
+        <w:t xml:space="preserve">In the testresult.txt file contains all the unit test result of all the functions. </w:t>
+      </w:r>
+    </w:p>
+    <w:p>
+      <w:pPr>
+        <w:pStyle w:val="ListParagraph"/>
+        <w:spacing w:line="276" w:lineRule="auto"/>
+        <w:rPr>
+          <w:rFonts w:ascii="Times New Roman" w:hAnsi="Times New Roman" w:cs="Times New Roman"/>
+          <w:sz w:val="24"/>
+          <w:szCs w:val="24"/>
+        </w:rPr>
+      </w:pPr>
     </w:p>
     <w:p>
       <w:pPr>

</xml_diff>